<commit_message>
updated vaccination charts to 15 Feb 2022
</commit_message>
<xml_diff>
--- a/reports/NZ vax 8 February 2022.docx
+++ b/reports/NZ vax 8 February 2022.docx
@@ -22,17 +22,8 @@
           <w:sz w:val="32"/>
           <w:szCs w:val="32"/>
         </w:rPr>
-        <w:t xml:space="preserve">as </w:t>
+        <w:t>as at</w:t>
       </w:r>
-      <w:proofErr w:type="gramStart"/>
-      <w:r>
-        <w:rPr>
-          <w:sz w:val="32"/>
-          <w:szCs w:val="32"/>
-        </w:rPr>
-        <w:t>at</w:t>
-      </w:r>
-      <w:proofErr w:type="gramEnd"/>
       <w:r>
         <w:rPr>
           <w:sz w:val="32"/>
@@ -45,7 +36,14 @@
           <w:sz w:val="32"/>
           <w:szCs w:val="32"/>
         </w:rPr>
-        <w:t>1 February 2022</w:t>
+        <w:t>8</w:t>
+      </w:r>
+      <w:r>
+        <w:rPr>
+          <w:sz w:val="32"/>
+          <w:szCs w:val="32"/>
+        </w:rPr>
+        <w:t xml:space="preserve"> February 2022</w:t>
       </w:r>
     </w:p>
     <w:p/>

</xml_diff>